<commit_message>
cambios a la tabla
</commit_message>
<xml_diff>
--- a/Tesis.docx
+++ b/Tesis.docx
@@ -8,19 +8,21 @@
           <w:lang w:val="es-ES"/>
         </w:rPr>
       </w:pPr>
+      <w:proofErr w:type="spellStart"/>
+      <w:proofErr w:type="gramStart"/>
       <w:r>
         <w:rPr>
           <w:lang w:val="es-ES"/>
         </w:rPr>
-        <w:t>Universidad Católica</w:t>
+        <w:t>niversidad</w:t>
       </w:r>
-      <w:bookmarkStart w:id="0" w:name="_GoBack"/>
-      <w:bookmarkEnd w:id="0"/>
+      <w:proofErr w:type="spellEnd"/>
+      <w:proofErr w:type="gramEnd"/>
       <w:r>
         <w:rPr>
           <w:lang w:val="es-ES"/>
         </w:rPr>
-        <w:t xml:space="preserve"> Sede Esmeraldas</w:t>
+        <w:t xml:space="preserve"> Católica Sede Esmeraldas</w:t>
       </w:r>
     </w:p>
     <w:p>
@@ -35,6 +37,48 @@
         </w:rPr>
         <w:t xml:space="preserve">Tecnología de la Información </w:t>
       </w:r>
+    </w:p>
+    <w:p>
+      <w:pPr>
+        <w:rPr>
+          <w:lang w:val="es-ES"/>
+        </w:rPr>
+      </w:pPr>
+      <w:r>
+        <w:rPr>
+          <w:lang w:val="es-ES"/>
+        </w:rPr>
+        <w:t>Primer semestre</w:t>
+      </w:r>
+    </w:p>
+    <w:p>
+      <w:pPr>
+        <w:rPr>
+          <w:lang w:val="es-ES"/>
+        </w:rPr>
+      </w:pPr>
+      <w:r>
+        <w:rPr>
+          <w:lang w:val="es-ES"/>
+        </w:rPr>
+        <w:t xml:space="preserve">Algoritmo y </w:t>
+      </w:r>
+      <w:proofErr w:type="spellStart"/>
+      <w:r>
+        <w:rPr>
+          <w:lang w:val="es-ES"/>
+        </w:rPr>
+        <w:t>Pseudocodigo</w:t>
+      </w:r>
+      <w:proofErr w:type="spellEnd"/>
+      <w:r>
+        <w:rPr>
+          <w:lang w:val="es-ES"/>
+        </w:rPr>
+        <w:t xml:space="preserve"> </w:t>
+      </w:r>
+      <w:bookmarkStart w:id="0" w:name="_GoBack"/>
+      <w:bookmarkEnd w:id="0"/>
     </w:p>
     <w:sectPr>
       <w:pgSz w:w="11906" w:h="16838"/>

</xml_diff>